<commit_message>
herk onderzoek update deelvragen
</commit_message>
<xml_diff>
--- a/docs/onderzoeksopdracht-herk.docx
+++ b/docs/onderzoeksopdracht-herk.docx
@@ -1373,7 +1373,7 @@
             </w:rPr>
             <w:fldChar w:fldCharType="separate"/>
           </w:r>
-          <w:hyperlink w:anchor="_Toc99710406" w:history="1">
+          <w:hyperlink w:anchor="_Toc104318247" w:history="1">
             <w:r>
               <w:rPr>
                 <w:rStyle w:val="Hyperlink"/>
@@ -1418,7 +1418,7 @@
                 <w:noProof/>
                 <w:webHidden/>
               </w:rPr>
-              <w:instrText xml:space="preserve"> PAGEREF _Toc99710406 \h </w:instrText>
+              <w:instrText xml:space="preserve"> PAGEREF _Toc104318247 \h </w:instrText>
             </w:r>
             <w:r>
               <w:rPr>
@@ -1463,7 +1463,7 @@
               <w:lang w:eastAsia="nl-NL"/>
             </w:rPr>
           </w:pPr>
-          <w:hyperlink w:anchor="_Toc99710407" w:history="1">
+          <w:hyperlink w:anchor="_Toc104318248" w:history="1">
             <w:r>
               <w:rPr>
                 <w:rStyle w:val="Hyperlink"/>
@@ -1508,7 +1508,7 @@
                 <w:noProof/>
                 <w:webHidden/>
               </w:rPr>
-              <w:instrText xml:space="preserve"> PAGEREF _Toc99710407 \h </w:instrText>
+              <w:instrText xml:space="preserve"> PAGEREF _Toc104318248 \h </w:instrText>
             </w:r>
             <w:r>
               <w:rPr>
@@ -1553,7 +1553,7 @@
               <w:lang w:eastAsia="nl-NL"/>
             </w:rPr>
           </w:pPr>
-          <w:hyperlink w:anchor="_Toc99710408" w:history="1">
+          <w:hyperlink w:anchor="_Toc104318249" w:history="1">
             <w:r>
               <w:rPr>
                 <w:rStyle w:val="Hyperlink"/>
@@ -1598,7 +1598,7 @@
                 <w:noProof/>
                 <w:webHidden/>
               </w:rPr>
-              <w:instrText xml:space="preserve"> PAGEREF _Toc99710408 \h </w:instrText>
+              <w:instrText xml:space="preserve"> PAGEREF _Toc104318249 \h </w:instrText>
             </w:r>
             <w:r>
               <w:rPr>
@@ -1643,7 +1643,7 @@
               <w:lang w:eastAsia="nl-NL"/>
             </w:rPr>
           </w:pPr>
-          <w:hyperlink w:anchor="_Toc99710409" w:history="1">
+          <w:hyperlink w:anchor="_Toc104318250" w:history="1">
             <w:r>
               <w:rPr>
                 <w:rStyle w:val="Hyperlink"/>
@@ -1688,7 +1688,7 @@
                 <w:noProof/>
                 <w:webHidden/>
               </w:rPr>
-              <w:instrText xml:space="preserve"> PAGEREF _Toc99710409 \h </w:instrText>
+              <w:instrText xml:space="preserve"> PAGEREF _Toc104318250 \h </w:instrText>
             </w:r>
             <w:r>
               <w:rPr>
@@ -1733,7 +1733,7 @@
               <w:lang w:eastAsia="nl-NL"/>
             </w:rPr>
           </w:pPr>
-          <w:hyperlink w:anchor="_Toc99710410" w:history="1">
+          <w:hyperlink w:anchor="_Toc104318251" w:history="1">
             <w:r>
               <w:rPr>
                 <w:rStyle w:val="Hyperlink"/>
@@ -1776,7 +1776,7 @@
                 <w:noProof/>
                 <w:webHidden/>
               </w:rPr>
-              <w:instrText xml:space="preserve"> PAGEREF _Toc99710410 \h </w:instrText>
+              <w:instrText xml:space="preserve"> PAGEREF _Toc104318251 \h </w:instrText>
             </w:r>
             <w:r>
               <w:rPr>
@@ -1821,7 +1821,7 @@
               <w:lang w:eastAsia="nl-NL"/>
             </w:rPr>
           </w:pPr>
-          <w:hyperlink w:anchor="_Toc99710411" w:history="1">
+          <w:hyperlink w:anchor="_Toc104318252" w:history="1">
             <w:r>
               <w:rPr>
                 <w:rStyle w:val="Hyperlink"/>
@@ -1864,7 +1864,7 @@
                 <w:noProof/>
                 <w:webHidden/>
               </w:rPr>
-              <w:instrText xml:space="preserve"> PAGEREF _Toc99710411 \h </w:instrText>
+              <w:instrText xml:space="preserve"> PAGEREF _Toc104318252 \h </w:instrText>
             </w:r>
             <w:r>
               <w:rPr>
@@ -1909,7 +1909,7 @@
               <w:lang w:eastAsia="nl-NL"/>
             </w:rPr>
           </w:pPr>
-          <w:hyperlink w:anchor="_Toc99710412" w:history="1">
+          <w:hyperlink w:anchor="_Toc104318253" w:history="1">
             <w:r>
               <w:rPr>
                 <w:rStyle w:val="Hyperlink"/>
@@ -1952,7 +1952,7 @@
                 <w:noProof/>
                 <w:webHidden/>
               </w:rPr>
-              <w:instrText xml:space="preserve"> PAGEREF _Toc99710412 \h </w:instrText>
+              <w:instrText xml:space="preserve"> PAGEREF _Toc104318253 \h </w:instrText>
             </w:r>
             <w:r>
               <w:rPr>
@@ -1997,7 +1997,7 @@
               <w:lang w:eastAsia="nl-NL"/>
             </w:rPr>
           </w:pPr>
-          <w:hyperlink w:anchor="_Toc99710413" w:history="1">
+          <w:hyperlink w:anchor="_Toc104318254" w:history="1">
             <w:r>
               <w:rPr>
                 <w:rStyle w:val="Hyperlink"/>
@@ -2040,7 +2040,7 @@
                 <w:noProof/>
                 <w:webHidden/>
               </w:rPr>
-              <w:instrText xml:space="preserve"> PAGEREF _Toc99710413 \h </w:instrText>
+              <w:instrText xml:space="preserve"> PAGEREF _Toc104318254 \h </w:instrText>
             </w:r>
             <w:r>
               <w:rPr>
@@ -2085,7 +2085,7 @@
               <w:lang w:eastAsia="nl-NL"/>
             </w:rPr>
           </w:pPr>
-          <w:hyperlink w:anchor="_Toc99710414" w:history="1">
+          <w:hyperlink w:anchor="_Toc104318255" w:history="1">
             <w:r>
               <w:rPr>
                 <w:rStyle w:val="Hyperlink"/>
@@ -2128,7 +2128,7 @@
                 <w:noProof/>
                 <w:webHidden/>
               </w:rPr>
-              <w:instrText xml:space="preserve"> PAGEREF _Toc99710414 \h </w:instrText>
+              <w:instrText xml:space="preserve"> PAGEREF _Toc104318255 \h </w:instrText>
             </w:r>
             <w:r>
               <w:rPr>
@@ -2173,7 +2173,7 @@
               <w:lang w:eastAsia="nl-NL"/>
             </w:rPr>
           </w:pPr>
-          <w:hyperlink w:anchor="_Toc99710415" w:history="1">
+          <w:hyperlink w:anchor="_Toc104318256" w:history="1">
             <w:r>
               <w:rPr>
                 <w:rStyle w:val="Hyperlink"/>
@@ -2218,7 +2218,7 @@
                 <w:noProof/>
                 <w:webHidden/>
               </w:rPr>
-              <w:instrText xml:space="preserve"> PAGEREF _Toc99710415 \h </w:instrText>
+              <w:instrText xml:space="preserve"> PAGEREF _Toc104318256 \h </w:instrText>
             </w:r>
             <w:r>
               <w:rPr>
@@ -2263,7 +2263,7 @@
               <w:lang w:eastAsia="nl-NL"/>
             </w:rPr>
           </w:pPr>
-          <w:hyperlink w:anchor="_Toc99710416" w:history="1">
+          <w:hyperlink w:anchor="_Toc104318257" w:history="1">
             <w:r>
               <w:rPr>
                 <w:rStyle w:val="Hyperlink"/>
@@ -2306,7 +2306,7 @@
                 <w:noProof/>
                 <w:webHidden/>
               </w:rPr>
-              <w:instrText xml:space="preserve"> PAGEREF _Toc99710416 \h </w:instrText>
+              <w:instrText xml:space="preserve"> PAGEREF _Toc104318257 \h </w:instrText>
             </w:r>
             <w:r>
               <w:rPr>
@@ -2351,7 +2351,7 @@
               <w:lang w:eastAsia="nl-NL"/>
             </w:rPr>
           </w:pPr>
-          <w:hyperlink w:anchor="_Toc99710417" w:history="1">
+          <w:hyperlink w:anchor="_Toc104318258" w:history="1">
             <w:r>
               <w:rPr>
                 <w:rStyle w:val="Hyperlink"/>
@@ -2394,7 +2394,7 @@
                 <w:noProof/>
                 <w:webHidden/>
               </w:rPr>
-              <w:instrText xml:space="preserve"> PAGEREF _Toc99710417 \h </w:instrText>
+              <w:instrText xml:space="preserve"> PAGEREF _Toc104318258 \h </w:instrText>
             </w:r>
             <w:r>
               <w:rPr>
@@ -2439,7 +2439,7 @@
               <w:lang w:eastAsia="nl-NL"/>
             </w:rPr>
           </w:pPr>
-          <w:hyperlink w:anchor="_Toc99710418" w:history="1">
+          <w:hyperlink w:anchor="_Toc104318259" w:history="1">
             <w:r>
               <w:rPr>
                 <w:rStyle w:val="Hyperlink"/>
@@ -2482,7 +2482,7 @@
                 <w:noProof/>
                 <w:webHidden/>
               </w:rPr>
-              <w:instrText xml:space="preserve"> PAGEREF _Toc99710418 \h </w:instrText>
+              <w:instrText xml:space="preserve"> PAGEREF _Toc104318259 \h </w:instrText>
             </w:r>
             <w:r>
               <w:rPr>
@@ -2527,7 +2527,7 @@
               <w:lang w:eastAsia="nl-NL"/>
             </w:rPr>
           </w:pPr>
-          <w:hyperlink w:anchor="_Toc99710419" w:history="1">
+          <w:hyperlink w:anchor="_Toc104318260" w:history="1">
             <w:r>
               <w:rPr>
                 <w:rStyle w:val="Hyperlink"/>
@@ -2549,7 +2549,7 @@
                 <w:rStyle w:val="Hyperlink"/>
                 <w:noProof/>
               </w:rPr>
-              <w:t>Voordelen integratie testen met nodejs</w:t>
+              <w:t>Voordelen integratie testen met Node.js</w:t>
             </w:r>
             <w:r>
               <w:rPr>
@@ -2570,7 +2570,7 @@
                 <w:noProof/>
                 <w:webHidden/>
               </w:rPr>
-              <w:instrText xml:space="preserve"> PAGEREF _Toc99710419 \h </w:instrText>
+              <w:instrText xml:space="preserve"> PAGEREF _Toc104318260 \h </w:instrText>
             </w:r>
             <w:r>
               <w:rPr>
@@ -2615,7 +2615,7 @@
               <w:lang w:eastAsia="nl-NL"/>
             </w:rPr>
           </w:pPr>
-          <w:hyperlink w:anchor="_Toc99710420" w:history="1">
+          <w:hyperlink w:anchor="_Toc104318261" w:history="1">
             <w:r>
               <w:rPr>
                 <w:rStyle w:val="Hyperlink"/>
@@ -2637,7 +2637,7 @@
                 <w:rStyle w:val="Hyperlink"/>
                 <w:noProof/>
               </w:rPr>
-              <w:t>Nadelen integratie testen met nodejs</w:t>
+              <w:t>Nadelen integratie testen met Node.js</w:t>
             </w:r>
             <w:r>
               <w:rPr>
@@ -2658,7 +2658,7 @@
                 <w:noProof/>
                 <w:webHidden/>
               </w:rPr>
-              <w:instrText xml:space="preserve"> PAGEREF _Toc99710420 \h </w:instrText>
+              <w:instrText xml:space="preserve"> PAGEREF _Toc104318261 \h </w:instrText>
             </w:r>
             <w:r>
               <w:rPr>
@@ -2703,7 +2703,7 @@
               <w:lang w:eastAsia="nl-NL"/>
             </w:rPr>
           </w:pPr>
-          <w:hyperlink w:anchor="_Toc99710421" w:history="1">
+          <w:hyperlink w:anchor="_Toc104318262" w:history="1">
             <w:r>
               <w:rPr>
                 <w:rStyle w:val="Hyperlink"/>
@@ -2748,7 +2748,7 @@
                 <w:noProof/>
                 <w:webHidden/>
               </w:rPr>
-              <w:instrText xml:space="preserve"> PAGEREF _Toc99710421 \h </w:instrText>
+              <w:instrText xml:space="preserve"> PAGEREF _Toc104318262 \h </w:instrText>
             </w:r>
             <w:r>
               <w:rPr>
@@ -2768,7 +2768,7 @@
                 <w:noProof/>
                 <w:webHidden/>
               </w:rPr>
-              <w:t>9</w:t>
+              <w:t>10</w:t>
             </w:r>
             <w:r>
               <w:rPr>
@@ -2793,7 +2793,7 @@
               <w:lang w:eastAsia="nl-NL"/>
             </w:rPr>
           </w:pPr>
-          <w:hyperlink w:anchor="_Toc99710422" w:history="1">
+          <w:hyperlink w:anchor="_Toc104318263" w:history="1">
             <w:r>
               <w:rPr>
                 <w:rStyle w:val="Hyperlink"/>
@@ -2836,7 +2836,7 @@
                 <w:noProof/>
                 <w:webHidden/>
               </w:rPr>
-              <w:instrText xml:space="preserve"> PAGEREF _Toc99710422 \h </w:instrText>
+              <w:instrText xml:space="preserve"> PAGEREF _Toc104318263 \h </w:instrText>
             </w:r>
             <w:r>
               <w:rPr>
@@ -2856,7 +2856,7 @@
                 <w:noProof/>
                 <w:webHidden/>
               </w:rPr>
-              <w:t>9</w:t>
+              <w:t>10</w:t>
             </w:r>
             <w:r>
               <w:rPr>
@@ -2881,7 +2881,7 @@
               <w:lang w:eastAsia="nl-NL"/>
             </w:rPr>
           </w:pPr>
-          <w:hyperlink w:anchor="_Toc99710423" w:history="1">
+          <w:hyperlink w:anchor="_Toc104318264" w:history="1">
             <w:r>
               <w:rPr>
                 <w:rStyle w:val="Hyperlink"/>
@@ -2926,7 +2926,7 @@
                 <w:noProof/>
                 <w:webHidden/>
               </w:rPr>
-              <w:instrText xml:space="preserve"> PAGEREF _Toc99710423 \h </w:instrText>
+              <w:instrText xml:space="preserve"> PAGEREF _Toc104318264 \h </w:instrText>
             </w:r>
             <w:r>
               <w:rPr>
@@ -2946,7 +2946,7 @@
                 <w:noProof/>
                 <w:webHidden/>
               </w:rPr>
-              <w:t>11</w:t>
+              <w:t>12</w:t>
             </w:r>
             <w:r>
               <w:rPr>
@@ -2971,7 +2971,7 @@
               <w:lang w:eastAsia="nl-NL"/>
             </w:rPr>
           </w:pPr>
-          <w:hyperlink w:anchor="_Toc99710424" w:history="1">
+          <w:hyperlink w:anchor="_Toc104318265" w:history="1">
             <w:r>
               <w:rPr>
                 <w:rStyle w:val="Hyperlink"/>
@@ -3016,7 +3016,7 @@
                 <w:noProof/>
                 <w:webHidden/>
               </w:rPr>
-              <w:instrText xml:space="preserve"> PAGEREF _Toc99710424 \h </w:instrText>
+              <w:instrText xml:space="preserve"> PAGEREF _Toc104318265 \h </w:instrText>
             </w:r>
             <w:r>
               <w:rPr>
@@ -3036,7 +3036,7 @@
                 <w:noProof/>
                 <w:webHidden/>
               </w:rPr>
-              <w:t>12</w:t>
+              <w:t>13</w:t>
             </w:r>
             <w:r>
               <w:rPr>
@@ -3060,7 +3060,7 @@
               <w:lang w:eastAsia="nl-NL"/>
             </w:rPr>
           </w:pPr>
-          <w:hyperlink w:anchor="_Toc99710425" w:history="1">
+          <w:hyperlink w:anchor="_Toc104318266" w:history="1">
             <w:r>
               <w:rPr>
                 <w:rStyle w:val="Hyperlink"/>
@@ -3087,7 +3087,7 @@
                 <w:noProof/>
                 <w:webHidden/>
               </w:rPr>
-              <w:instrText xml:space="preserve"> PAGEREF _Toc99710425 \h </w:instrText>
+              <w:instrText xml:space="preserve"> PAGEREF _Toc104318266 \h </w:instrText>
             </w:r>
             <w:r>
               <w:rPr>
@@ -3107,7 +3107,7 @@
                 <w:noProof/>
                 <w:webHidden/>
               </w:rPr>
-              <w:t>13</w:t>
+              <w:t>14</w:t>
             </w:r>
             <w:r>
               <w:rPr>
@@ -3168,7 +3168,7 @@
           <w:rFonts w:cstheme="majorHAnsi"/>
         </w:rPr>
       </w:pPr>
-      <w:bookmarkStart w:id="0" w:name="_Toc99710406"/>
+      <w:bookmarkStart w:id="0" w:name="_Toc104318247"/>
       <w:r>
         <w:rPr>
           <w:rFonts w:cstheme="majorHAnsi"/>
@@ -3829,7 +3829,7 @@
           <w:rFonts w:cstheme="majorHAnsi"/>
         </w:rPr>
       </w:pPr>
-      <w:bookmarkStart w:id="1" w:name="_Toc99710407"/>
+      <w:bookmarkStart w:id="1" w:name="_Toc104318248"/>
       <w:r>
         <w:rPr>
           <w:rFonts w:cstheme="majorHAnsi"/>
@@ -4049,7 +4049,7 @@
           <w:rFonts w:cstheme="majorHAnsi"/>
         </w:rPr>
       </w:pPr>
-      <w:bookmarkStart w:id="2" w:name="_Toc99710408"/>
+      <w:bookmarkStart w:id="2" w:name="_Toc104318249"/>
       <w:r>
         <w:rPr>
           <w:rFonts w:cstheme="majorHAnsi"/>
@@ -4213,7 +4213,7 @@
           <w:rFonts w:cstheme="majorHAnsi"/>
         </w:rPr>
       </w:pPr>
-      <w:bookmarkStart w:id="3" w:name="_Toc99710409"/>
+      <w:bookmarkStart w:id="3" w:name="_Toc104318250"/>
       <w:r>
         <w:rPr>
           <w:rFonts w:cstheme="majorHAnsi"/>
@@ -4222,6 +4222,147 @@
         <w:t>Onderzoeksmethode</w:t>
       </w:r>
       <w:bookmarkEnd w:id="3"/>
+    </w:p>
+    <w:p>
+      <w:pPr>
+        <w:rPr>
+          <w:rFonts w:asciiTheme="majorHAnsi" w:hAnsiTheme="majorHAnsi" w:cstheme="majorHAnsi"/>
+          <w:sz w:val="22"/>
+          <w:szCs w:val="22"/>
+        </w:rPr>
+      </w:pPr>
+      <w:r>
+        <w:rPr>
+          <w:rFonts w:asciiTheme="majorHAnsi" w:hAnsiTheme="majorHAnsi" w:cstheme="majorHAnsi"/>
+          <w:sz w:val="22"/>
+          <w:szCs w:val="22"/>
+        </w:rPr>
+        <w:t>Om deze de hoofdvraag te beantwoorden heb ik de volgende deelvragen opgesteld:</w:t>
+      </w:r>
+    </w:p>
+    <w:p>
+      <w:pPr>
+        <w:pStyle w:val="Lijstalinea"/>
+        <w:numPr>
+          <w:ilvl w:val="0"/>
+          <w:numId w:val="29"/>
+        </w:numPr>
+        <w:rPr>
+          <w:rFonts w:asciiTheme="majorHAnsi" w:hAnsiTheme="majorHAnsi" w:cstheme="majorHAnsi"/>
+          <w:sz w:val="22"/>
+          <w:szCs w:val="22"/>
+        </w:rPr>
+      </w:pPr>
+      <w:r>
+        <w:rPr>
+          <w:rFonts w:asciiTheme="majorHAnsi" w:hAnsiTheme="majorHAnsi" w:cstheme="majorHAnsi"/>
+          <w:sz w:val="22"/>
+          <w:szCs w:val="22"/>
+        </w:rPr>
+        <w:t>Is een integratie test sneller dan handmatig testen?</w:t>
+      </w:r>
+    </w:p>
+    <w:p>
+      <w:pPr>
+        <w:pStyle w:val="Lijstalinea"/>
+        <w:numPr>
+          <w:ilvl w:val="0"/>
+          <w:numId w:val="29"/>
+        </w:numPr>
+        <w:rPr>
+          <w:rFonts w:asciiTheme="majorHAnsi" w:hAnsiTheme="majorHAnsi" w:cstheme="majorHAnsi"/>
+          <w:sz w:val="22"/>
+          <w:szCs w:val="22"/>
+        </w:rPr>
+      </w:pPr>
+      <w:r>
+        <w:rPr>
+          <w:rFonts w:asciiTheme="majorHAnsi" w:hAnsiTheme="majorHAnsi" w:cstheme="majorHAnsi"/>
+          <w:sz w:val="22"/>
+          <w:szCs w:val="22"/>
+        </w:rPr>
+        <w:t>Welke test manier heeft de meeste documentatie? Handmatig met Postman of integratie testen met NodeJS?</w:t>
+      </w:r>
+    </w:p>
+    <w:p>
+      <w:pPr>
+        <w:pStyle w:val="Lijstalinea"/>
+        <w:numPr>
+          <w:ilvl w:val="0"/>
+          <w:numId w:val="29"/>
+        </w:numPr>
+        <w:rPr>
+          <w:rFonts w:asciiTheme="majorHAnsi" w:hAnsiTheme="majorHAnsi" w:cstheme="majorHAnsi"/>
+          <w:sz w:val="22"/>
+          <w:szCs w:val="22"/>
+        </w:rPr>
+      </w:pPr>
+      <w:r>
+        <w:rPr>
+          <w:rFonts w:asciiTheme="majorHAnsi" w:hAnsiTheme="majorHAnsi" w:cstheme="majorHAnsi"/>
+          <w:sz w:val="22"/>
+          <w:szCs w:val="22"/>
+        </w:rPr>
+        <w:t>Wat is leesbaarder? Het testen via Postman of het schrijven van integratie tests met NodeJS?</w:t>
+      </w:r>
+    </w:p>
+    <w:p>
+      <w:pPr>
+        <w:pStyle w:val="Lijstalinea"/>
+        <w:numPr>
+          <w:ilvl w:val="0"/>
+          <w:numId w:val="29"/>
+        </w:numPr>
+        <w:rPr>
+          <w:rFonts w:asciiTheme="majorHAnsi" w:hAnsiTheme="majorHAnsi" w:cstheme="majorHAnsi"/>
+          <w:sz w:val="22"/>
+          <w:szCs w:val="22"/>
+        </w:rPr>
+      </w:pPr>
+      <w:r>
+        <w:rPr>
+          <w:rFonts w:asciiTheme="majorHAnsi" w:hAnsiTheme="majorHAnsi" w:cstheme="majorHAnsi"/>
+          <w:sz w:val="22"/>
+          <w:szCs w:val="22"/>
+        </w:rPr>
+        <w:t>Waarmee ben je in een wat langer project beter af? Handmatig of automatisch?</w:t>
+      </w:r>
+    </w:p>
+    <w:p>
+      <w:pPr>
+        <w:rPr>
+          <w:rFonts w:asciiTheme="majorHAnsi" w:hAnsiTheme="majorHAnsi" w:cstheme="majorHAnsi"/>
+          <w:sz w:val="22"/>
+          <w:szCs w:val="22"/>
+        </w:rPr>
+      </w:pPr>
+    </w:p>
+    <w:p>
+      <w:pPr>
+        <w:rPr>
+          <w:rFonts w:asciiTheme="majorHAnsi" w:hAnsiTheme="majorHAnsi" w:cstheme="majorHAnsi"/>
+          <w:sz w:val="22"/>
+          <w:szCs w:val="22"/>
+        </w:rPr>
+      </w:pPr>
+    </w:p>
+    <w:p>
+      <w:pPr>
+        <w:rPr>
+          <w:rFonts w:asciiTheme="majorHAnsi" w:hAnsiTheme="majorHAnsi" w:cstheme="majorHAnsi"/>
+          <w:sz w:val="22"/>
+          <w:szCs w:val="22"/>
+        </w:rPr>
+      </w:pPr>
+    </w:p>
+    <w:p>
+      <w:pPr>
+        <w:rPr>
+          <w:rFonts w:asciiTheme="majorHAnsi" w:hAnsiTheme="majorHAnsi" w:cstheme="majorHAnsi"/>
+          <w:sz w:val="22"/>
+          <w:szCs w:val="22"/>
+        </w:rPr>
+      </w:pPr>
     </w:p>
     <w:p>
       <w:pPr>
@@ -4731,7 +4872,7 @@
           <w:numId w:val="1"/>
         </w:numPr>
       </w:pPr>
-      <w:bookmarkStart w:id="4" w:name="_Toc99710410"/>
+      <w:bookmarkStart w:id="4" w:name="_Toc104318251"/>
       <w:r>
         <w:lastRenderedPageBreak/>
         <w:t>Integratie testen</w:t>
@@ -4779,7 +4920,7 @@
           <w:numId w:val="1"/>
         </w:numPr>
       </w:pPr>
-      <w:bookmarkStart w:id="5" w:name="_Toc99710411"/>
+      <w:bookmarkStart w:id="5" w:name="_Toc104318252"/>
       <w:r>
         <w:t>Wat zijn integratie testen?</w:t>
       </w:r>
@@ -4884,7 +5025,7 @@
           <w:numId w:val="1"/>
         </w:numPr>
       </w:pPr>
-      <w:bookmarkStart w:id="6" w:name="_Toc99710412"/>
+      <w:bookmarkStart w:id="6" w:name="_Toc104318253"/>
       <w:r>
         <w:t>Integratie testen versus e2e testen</w:t>
       </w:r>
@@ -4955,7 +5096,7 @@
       <w:r>
         <w:t xml:space="preserve"> </w:t>
       </w:r>
-      <w:bookmarkStart w:id="7" w:name="_Toc99710413"/>
+      <w:bookmarkStart w:id="7" w:name="_Toc104318254"/>
       <w:r>
         <w:t>Integratie testen binnen een project</w:t>
       </w:r>
@@ -5193,7 +5334,7 @@
           <w:numId w:val="1"/>
         </w:numPr>
       </w:pPr>
-      <w:bookmarkStart w:id="8" w:name="_Toc99710414"/>
+      <w:bookmarkStart w:id="8" w:name="_Toc104318255"/>
       <w:r>
         <w:t>Wat is Node.js?</w:t>
       </w:r>
@@ -5237,6 +5378,19 @@
         <w:t>.</w:t>
       </w:r>
     </w:p>
+    <w:p>
+      <w:pPr>
+        <w:ind w:left="360"/>
+      </w:pPr>
+    </w:p>
+    <w:p>
+      <w:pPr>
+        <w:ind w:left="360"/>
+      </w:pPr>
+      <w:r>
+        <w:t>//** zijn resultaten van bronnen onderzoek.</w:t>
+      </w:r>
+    </w:p>
     <w:p/>
     <w:p>
       <w:pPr>
@@ -5266,7 +5420,7 @@
           <w:rFonts w:cstheme="majorHAnsi"/>
         </w:rPr>
       </w:pPr>
-      <w:bookmarkStart w:id="9" w:name="_Toc99710415"/>
+      <w:bookmarkStart w:id="9" w:name="_Toc104318256"/>
       <w:r>
         <w:rPr>
           <w:rFonts w:cstheme="majorHAnsi"/>
@@ -5357,7 +5511,7 @@
       <w:r>
         <w:t xml:space="preserve"> </w:t>
       </w:r>
-      <w:bookmarkStart w:id="11" w:name="_Toc99710416"/>
+      <w:bookmarkStart w:id="11" w:name="_Toc104318257"/>
       <w:r>
         <w:t>Snelheid end</w:t>
       </w:r>
@@ -9658,7 +9812,7 @@
       <w:r>
         <w:t xml:space="preserve"> </w:t>
       </w:r>
-      <w:bookmarkStart w:id="13" w:name="_Toc99710417"/>
+      <w:bookmarkStart w:id="13" w:name="_Toc104318258"/>
       <w:r>
         <w:t>Leesbaarheid &amp; code opbouw</w:t>
       </w:r>
@@ -11725,7 +11879,7 @@
       <w:r>
         <w:t xml:space="preserve"> </w:t>
       </w:r>
-      <w:bookmarkStart w:id="14" w:name="_Toc99710418"/>
+      <w:bookmarkStart w:id="14" w:name="_Toc104318259"/>
       <w:r>
         <w:t>Leesbaarheid + code opbouw Java</w:t>
       </w:r>
@@ -12963,7 +13117,7 @@
           <w:numId w:val="1"/>
         </w:numPr>
       </w:pPr>
-      <w:bookmarkStart w:id="15" w:name="_Toc99710419"/>
+      <w:bookmarkStart w:id="15" w:name="_Toc104318260"/>
       <w:r>
         <w:t xml:space="preserve">Voordelen integratie testen met </w:t>
       </w:r>
@@ -13111,7 +13265,7 @@
           <w:numId w:val="1"/>
         </w:numPr>
       </w:pPr>
-      <w:bookmarkStart w:id="16" w:name="_Toc99710420"/>
+      <w:bookmarkStart w:id="16" w:name="_Toc104318261"/>
       <w:r>
         <w:t xml:space="preserve">Nadelen integratie testen met </w:t>
       </w:r>
@@ -13295,7 +13449,7 @@
           <w:rFonts w:cstheme="majorHAnsi"/>
         </w:rPr>
       </w:pPr>
-      <w:bookmarkStart w:id="17" w:name="_Toc99710421"/>
+      <w:bookmarkStart w:id="17" w:name="_Toc104318262"/>
       <w:r>
         <w:rPr>
           <w:rFonts w:cstheme="majorHAnsi"/>
@@ -13316,7 +13470,7 @@
       <w:r>
         <w:t xml:space="preserve"> </w:t>
       </w:r>
-      <w:bookmarkStart w:id="18" w:name="_Toc99710422"/>
+      <w:bookmarkStart w:id="18" w:name="_Toc104318263"/>
       <w:r>
         <w:t>Beantwoorden van deelvragen</w:t>
       </w:r>
@@ -15360,7 +15514,7 @@
           <w:lang w:val="en-US"/>
         </w:rPr>
       </w:pPr>
-      <w:bookmarkStart w:id="19" w:name="_Toc99710423"/>
+      <w:bookmarkStart w:id="19" w:name="_Toc104318264"/>
       <w:r>
         <w:rPr>
           <w:lang w:val="en-US"/>
@@ -15831,7 +15985,7 @@
           <w:rFonts w:cstheme="majorHAnsi"/>
         </w:rPr>
       </w:pPr>
-      <w:bookmarkStart w:id="20" w:name="_Toc99710424"/>
+      <w:bookmarkStart w:id="20" w:name="_Toc104318265"/>
       <w:r>
         <w:rPr>
           <w:rFonts w:cstheme="majorHAnsi"/>
@@ -16117,7 +16271,7 @@
         <w:br w:type="page"/>
       </w:r>
     </w:p>
-    <w:bookmarkStart w:id="21" w:name="_Toc99710425" w:displacedByCustomXml="next"/>
+    <w:bookmarkStart w:id="21" w:name="_Toc104318266" w:displacedByCustomXml="next"/>
     <w:sdt>
       <w:sdtPr>
         <w:rPr>
@@ -16409,6 +16563,11 @@
               </w:r>
             </w:p>
             <w:p>
+              <w:pPr>
+                <w:rPr>
+                  <w:lang w:val="en-US"/>
+                </w:rPr>
+              </w:pPr>
               <w:r>
                 <w:rPr>
                   <w:b/>
@@ -16416,6 +16575,39 @@
                 </w:rPr>
                 <w:fldChar w:fldCharType="end"/>
               </w:r>
+              <w:hyperlink r:id="rId10" w:history="1">
+                <w:r>
+                  <w:rPr>
+                    <w:rStyle w:val="Hyperlink"/>
+                    <w:b/>
+                    <w:bCs/>
+                    <w:lang w:val="en-US"/>
+                  </w:rPr>
+                  <w:t>https://www.npmjs.com/package/supertest</w:t>
+                </w:r>
+              </w:hyperlink>
+              <w:r>
+                <w:rPr>
+                  <w:b/>
+                  <w:bCs/>
+                  <w:lang w:val="en-US"/>
+                </w:rPr>
+                <w:t xml:space="preserve"> ** su</w:t>
+              </w:r>
+              <w:r>
+                <w:rPr>
+                  <w:b/>
+                  <w:bCs/>
+                  <w:lang w:val="en-US"/>
+                </w:rPr>
+                <w:t>perTest</w:t>
+              </w:r>
+              <w:r>
+                <w:rPr>
+                  <w:lang w:val="en-US"/>
+                </w:rPr>
+                <w:t xml:space="preserve"> 2022, 24, 05.</w:t>
+              </w:r>
             </w:p>
           </w:sdtContent>
         </w:sdt>
@@ -16427,11 +16619,12 @@
           <w:rFonts w:asciiTheme="majorHAnsi" w:hAnsiTheme="majorHAnsi" w:cstheme="majorHAnsi"/>
           <w:sz w:val="22"/>
           <w:szCs w:val="22"/>
+          <w:lang w:val="en-US"/>
         </w:rPr>
       </w:pPr>
     </w:p>
     <w:sectPr>
-      <w:footerReference w:type="default" r:id="rId10"/>
+      <w:footerReference w:type="default" r:id="rId11"/>
       <w:pgSz w:w="11906" w:h="16838"/>
       <w:pgMar w:top="1440" w:right="1440" w:bottom="1440" w:left="1440" w:header="720" w:footer="720" w:gutter="0"/>
       <w:pgNumType w:start="0"/>
@@ -17227,6 +17420,118 @@
     </w:lvl>
   </w:abstractNum>
   <w:abstractNum w:abstractNumId="8" w15:restartNumberingAfterBreak="0">
+    <w:nsid w:val="2C771685"/>
+    <w:multiLevelType w:val="hybridMultilevel"/>
+    <w:tmpl w:val="61A2D912"/>
+    <w:lvl w:ilvl="0" w:tplc="F3128AC0">
+      <w:numFmt w:val="bullet"/>
+      <w:lvlText w:val="-"/>
+      <w:lvlJc w:val="left"/>
+      <w:pPr>
+        <w:ind w:left="720" w:hanging="360"/>
+      </w:pPr>
+      <w:rPr>
+        <w:rFonts w:ascii="Calibri Light" w:eastAsiaTheme="minorEastAsia" w:hAnsi="Calibri Light" w:cs="Calibri Light" w:hint="default"/>
+      </w:rPr>
+    </w:lvl>
+    <w:lvl w:ilvl="1" w:tplc="04130003" w:tentative="1">
+      <w:start w:val="1"/>
+      <w:numFmt w:val="bullet"/>
+      <w:lvlText w:val="o"/>
+      <w:lvlJc w:val="left"/>
+      <w:pPr>
+        <w:ind w:left="1440" w:hanging="360"/>
+      </w:pPr>
+      <w:rPr>
+        <w:rFonts w:ascii="Courier New" w:hAnsi="Courier New" w:cs="Courier New" w:hint="default"/>
+      </w:rPr>
+    </w:lvl>
+    <w:lvl w:ilvl="2" w:tplc="04130005" w:tentative="1">
+      <w:start w:val="1"/>
+      <w:numFmt w:val="bullet"/>
+      <w:lvlText w:val=""/>
+      <w:lvlJc w:val="left"/>
+      <w:pPr>
+        <w:ind w:left="2160" w:hanging="360"/>
+      </w:pPr>
+      <w:rPr>
+        <w:rFonts w:ascii="Wingdings" w:hAnsi="Wingdings" w:hint="default"/>
+      </w:rPr>
+    </w:lvl>
+    <w:lvl w:ilvl="3" w:tplc="04130001" w:tentative="1">
+      <w:start w:val="1"/>
+      <w:numFmt w:val="bullet"/>
+      <w:lvlText w:val=""/>
+      <w:lvlJc w:val="left"/>
+      <w:pPr>
+        <w:ind w:left="2880" w:hanging="360"/>
+      </w:pPr>
+      <w:rPr>
+        <w:rFonts w:ascii="Symbol" w:hAnsi="Symbol" w:hint="default"/>
+      </w:rPr>
+    </w:lvl>
+    <w:lvl w:ilvl="4" w:tplc="04130003" w:tentative="1">
+      <w:start w:val="1"/>
+      <w:numFmt w:val="bullet"/>
+      <w:lvlText w:val="o"/>
+      <w:lvlJc w:val="left"/>
+      <w:pPr>
+        <w:ind w:left="3600" w:hanging="360"/>
+      </w:pPr>
+      <w:rPr>
+        <w:rFonts w:ascii="Courier New" w:hAnsi="Courier New" w:cs="Courier New" w:hint="default"/>
+      </w:rPr>
+    </w:lvl>
+    <w:lvl w:ilvl="5" w:tplc="04130005" w:tentative="1">
+      <w:start w:val="1"/>
+      <w:numFmt w:val="bullet"/>
+      <w:lvlText w:val=""/>
+      <w:lvlJc w:val="left"/>
+      <w:pPr>
+        <w:ind w:left="4320" w:hanging="360"/>
+      </w:pPr>
+      <w:rPr>
+        <w:rFonts w:ascii="Wingdings" w:hAnsi="Wingdings" w:hint="default"/>
+      </w:rPr>
+    </w:lvl>
+    <w:lvl w:ilvl="6" w:tplc="04130001" w:tentative="1">
+      <w:start w:val="1"/>
+      <w:numFmt w:val="bullet"/>
+      <w:lvlText w:val=""/>
+      <w:lvlJc w:val="left"/>
+      <w:pPr>
+        <w:ind w:left="5040" w:hanging="360"/>
+      </w:pPr>
+      <w:rPr>
+        <w:rFonts w:ascii="Symbol" w:hAnsi="Symbol" w:hint="default"/>
+      </w:rPr>
+    </w:lvl>
+    <w:lvl w:ilvl="7" w:tplc="04130003" w:tentative="1">
+      <w:start w:val="1"/>
+      <w:numFmt w:val="bullet"/>
+      <w:lvlText w:val="o"/>
+      <w:lvlJc w:val="left"/>
+      <w:pPr>
+        <w:ind w:left="5760" w:hanging="360"/>
+      </w:pPr>
+      <w:rPr>
+        <w:rFonts w:ascii="Courier New" w:hAnsi="Courier New" w:cs="Courier New" w:hint="default"/>
+      </w:rPr>
+    </w:lvl>
+    <w:lvl w:ilvl="8" w:tplc="04130005" w:tentative="1">
+      <w:start w:val="1"/>
+      <w:numFmt w:val="bullet"/>
+      <w:lvlText w:val=""/>
+      <w:lvlJc w:val="left"/>
+      <w:pPr>
+        <w:ind w:left="6480" w:hanging="360"/>
+      </w:pPr>
+      <w:rPr>
+        <w:rFonts w:ascii="Wingdings" w:hAnsi="Wingdings" w:hint="default"/>
+      </w:rPr>
+    </w:lvl>
+  </w:abstractNum>
+  <w:abstractNum w:abstractNumId="9" w15:restartNumberingAfterBreak="0">
     <w:nsid w:val="2DBC4AF3"/>
     <w:multiLevelType w:val="hybridMultilevel"/>
     <w:tmpl w:val="09FE9EA8"/>
@@ -17312,7 +17617,7 @@
       </w:pPr>
     </w:lvl>
   </w:abstractNum>
-  <w:abstractNum w:abstractNumId="9" w15:restartNumberingAfterBreak="0">
+  <w:abstractNum w:abstractNumId="10" w15:restartNumberingAfterBreak="0">
     <w:nsid w:val="2DF41F0F"/>
     <w:multiLevelType w:val="multilevel"/>
     <w:tmpl w:val="3FDE9336"/>
@@ -17401,7 +17706,7 @@
       </w:pPr>
     </w:lvl>
   </w:abstractNum>
-  <w:abstractNum w:abstractNumId="10" w15:restartNumberingAfterBreak="0">
+  <w:abstractNum w:abstractNumId="11" w15:restartNumberingAfterBreak="0">
     <w:nsid w:val="2FAC0A3A"/>
     <w:multiLevelType w:val="multilevel"/>
     <w:tmpl w:val="F47CCE4E"/>
@@ -17487,7 +17792,7 @@
       </w:pPr>
     </w:lvl>
   </w:abstractNum>
-  <w:abstractNum w:abstractNumId="11" w15:restartNumberingAfterBreak="0">
+  <w:abstractNum w:abstractNumId="12" w15:restartNumberingAfterBreak="0">
     <w:nsid w:val="30783618"/>
     <w:multiLevelType w:val="hybridMultilevel"/>
     <w:tmpl w:val="F6442B5A"/>
@@ -17573,7 +17878,7 @@
       </w:pPr>
     </w:lvl>
   </w:abstractNum>
-  <w:abstractNum w:abstractNumId="12" w15:restartNumberingAfterBreak="0">
+  <w:abstractNum w:abstractNumId="13" w15:restartNumberingAfterBreak="0">
     <w:nsid w:val="3A190D8B"/>
     <w:multiLevelType w:val="hybridMultilevel"/>
     <w:tmpl w:val="5D48F194"/>
@@ -17659,7 +17964,7 @@
       </w:pPr>
     </w:lvl>
   </w:abstractNum>
-  <w:abstractNum w:abstractNumId="13" w15:restartNumberingAfterBreak="0">
+  <w:abstractNum w:abstractNumId="14" w15:restartNumberingAfterBreak="0">
     <w:nsid w:val="3B7D7C19"/>
     <w:multiLevelType w:val="hybridMultilevel"/>
     <w:tmpl w:val="A100E6A2"/>
@@ -17772,7 +18077,7 @@
       </w:rPr>
     </w:lvl>
   </w:abstractNum>
-  <w:abstractNum w:abstractNumId="14" w15:restartNumberingAfterBreak="0">
+  <w:abstractNum w:abstractNumId="15" w15:restartNumberingAfterBreak="0">
     <w:nsid w:val="3C98664F"/>
     <w:multiLevelType w:val="hybridMultilevel"/>
     <w:tmpl w:val="6FEAE362"/>
@@ -17858,7 +18163,7 @@
       </w:pPr>
     </w:lvl>
   </w:abstractNum>
-  <w:abstractNum w:abstractNumId="15" w15:restartNumberingAfterBreak="0">
+  <w:abstractNum w:abstractNumId="16" w15:restartNumberingAfterBreak="0">
     <w:nsid w:val="40D9740D"/>
     <w:multiLevelType w:val="hybridMultilevel"/>
     <w:tmpl w:val="C0AAF298"/>
@@ -17944,7 +18249,7 @@
       </w:pPr>
     </w:lvl>
   </w:abstractNum>
-  <w:abstractNum w:abstractNumId="16" w15:restartNumberingAfterBreak="0">
+  <w:abstractNum w:abstractNumId="17" w15:restartNumberingAfterBreak="0">
     <w:nsid w:val="416334DD"/>
     <w:multiLevelType w:val="hybridMultilevel"/>
     <w:tmpl w:val="D1A4F9CE"/>
@@ -18057,7 +18362,7 @@
       </w:rPr>
     </w:lvl>
   </w:abstractNum>
-  <w:abstractNum w:abstractNumId="17" w15:restartNumberingAfterBreak="0">
+  <w:abstractNum w:abstractNumId="18" w15:restartNumberingAfterBreak="0">
     <w:nsid w:val="41EE196E"/>
     <w:multiLevelType w:val="hybridMultilevel"/>
     <w:tmpl w:val="BB34562C"/>
@@ -18170,7 +18475,7 @@
       </w:rPr>
     </w:lvl>
   </w:abstractNum>
-  <w:abstractNum w:abstractNumId="18" w15:restartNumberingAfterBreak="0">
+  <w:abstractNum w:abstractNumId="19" w15:restartNumberingAfterBreak="0">
     <w:nsid w:val="4576029E"/>
     <w:multiLevelType w:val="multilevel"/>
     <w:tmpl w:val="37E01314"/>
@@ -18256,7 +18561,7 @@
       </w:pPr>
     </w:lvl>
   </w:abstractNum>
-  <w:abstractNum w:abstractNumId="19" w15:restartNumberingAfterBreak="0">
+  <w:abstractNum w:abstractNumId="20" w15:restartNumberingAfterBreak="0">
     <w:nsid w:val="4CE82EEA"/>
     <w:multiLevelType w:val="hybridMultilevel"/>
     <w:tmpl w:val="ED5C9864"/>
@@ -18342,7 +18647,7 @@
       </w:pPr>
     </w:lvl>
   </w:abstractNum>
-  <w:abstractNum w:abstractNumId="20" w15:restartNumberingAfterBreak="0">
+  <w:abstractNum w:abstractNumId="21" w15:restartNumberingAfterBreak="0">
     <w:nsid w:val="51AB66F0"/>
     <w:multiLevelType w:val="multilevel"/>
     <w:tmpl w:val="1000001F"/>
@@ -18428,7 +18733,7 @@
       </w:pPr>
     </w:lvl>
   </w:abstractNum>
-  <w:abstractNum w:abstractNumId="21" w15:restartNumberingAfterBreak="0">
+  <w:abstractNum w:abstractNumId="22" w15:restartNumberingAfterBreak="0">
     <w:nsid w:val="56F82B8B"/>
     <w:multiLevelType w:val="multilevel"/>
     <w:tmpl w:val="F47CCE4E"/>
@@ -18514,7 +18819,7 @@
       </w:pPr>
     </w:lvl>
   </w:abstractNum>
-  <w:abstractNum w:abstractNumId="22" w15:restartNumberingAfterBreak="0">
+  <w:abstractNum w:abstractNumId="23" w15:restartNumberingAfterBreak="0">
     <w:nsid w:val="57C970E1"/>
     <w:multiLevelType w:val="hybridMultilevel"/>
     <w:tmpl w:val="03AAD254"/>
@@ -18627,7 +18932,7 @@
       </w:rPr>
     </w:lvl>
   </w:abstractNum>
-  <w:abstractNum w:abstractNumId="23" w15:restartNumberingAfterBreak="0">
+  <w:abstractNum w:abstractNumId="24" w15:restartNumberingAfterBreak="0">
     <w:nsid w:val="642B1B43"/>
     <w:multiLevelType w:val="hybridMultilevel"/>
     <w:tmpl w:val="287CA79C"/>
@@ -18713,7 +19018,7 @@
       </w:pPr>
     </w:lvl>
   </w:abstractNum>
-  <w:abstractNum w:abstractNumId="24" w15:restartNumberingAfterBreak="0">
+  <w:abstractNum w:abstractNumId="25" w15:restartNumberingAfterBreak="0">
     <w:nsid w:val="717D15F4"/>
     <w:multiLevelType w:val="multilevel"/>
     <w:tmpl w:val="1000001F"/>
@@ -18799,7 +19104,7 @@
       </w:pPr>
     </w:lvl>
   </w:abstractNum>
-  <w:abstractNum w:abstractNumId="25" w15:restartNumberingAfterBreak="0">
+  <w:abstractNum w:abstractNumId="26" w15:restartNumberingAfterBreak="0">
     <w:nsid w:val="759059E8"/>
     <w:multiLevelType w:val="multilevel"/>
     <w:tmpl w:val="1000001F"/>
@@ -18885,7 +19190,7 @@
       </w:pPr>
     </w:lvl>
   </w:abstractNum>
-  <w:abstractNum w:abstractNumId="26" w15:restartNumberingAfterBreak="0">
+  <w:abstractNum w:abstractNumId="27" w15:restartNumberingAfterBreak="0">
     <w:nsid w:val="75F21630"/>
     <w:multiLevelType w:val="hybridMultilevel"/>
     <w:tmpl w:val="AAEA5BDA"/>
@@ -18971,7 +19276,7 @@
       </w:pPr>
     </w:lvl>
   </w:abstractNum>
-  <w:abstractNum w:abstractNumId="27" w15:restartNumberingAfterBreak="0">
+  <w:abstractNum w:abstractNumId="28" w15:restartNumberingAfterBreak="0">
     <w:nsid w:val="77F66D06"/>
     <w:multiLevelType w:val="hybridMultilevel"/>
     <w:tmpl w:val="789ECE1E"/>
@@ -19061,37 +19366,37 @@
     <w:abstractNumId w:val="0"/>
   </w:num>
   <w:num w:numId="2" w16cid:durableId="1739936093">
-    <w:abstractNumId w:val="20"/>
+    <w:abstractNumId w:val="21"/>
   </w:num>
   <w:num w:numId="3" w16cid:durableId="227620996">
     <w:abstractNumId w:val="4"/>
   </w:num>
   <w:num w:numId="4" w16cid:durableId="1109618290">
-    <w:abstractNumId w:val="23"/>
+    <w:abstractNumId w:val="24"/>
   </w:num>
   <w:num w:numId="5" w16cid:durableId="1565946080">
     <w:abstractNumId w:val="5"/>
   </w:num>
   <w:num w:numId="6" w16cid:durableId="563374769">
-    <w:abstractNumId w:val="14"/>
+    <w:abstractNumId w:val="15"/>
   </w:num>
   <w:num w:numId="7" w16cid:durableId="610209606">
     <w:abstractNumId w:val="3"/>
   </w:num>
   <w:num w:numId="8" w16cid:durableId="20131039">
-    <w:abstractNumId w:val="26"/>
+    <w:abstractNumId w:val="27"/>
   </w:num>
   <w:num w:numId="9" w16cid:durableId="1247154991">
     <w:abstractNumId w:val="1"/>
   </w:num>
   <w:num w:numId="10" w16cid:durableId="1814977613">
-    <w:abstractNumId w:val="24"/>
+    <w:abstractNumId w:val="25"/>
   </w:num>
   <w:num w:numId="11" w16cid:durableId="2122988832">
-    <w:abstractNumId w:val="9"/>
+    <w:abstractNumId w:val="10"/>
   </w:num>
   <w:num w:numId="12" w16cid:durableId="185408113">
-    <w:abstractNumId w:val="18"/>
+    <w:abstractNumId w:val="19"/>
   </w:num>
   <w:num w:numId="13" w16cid:durableId="1712260901">
     <w:abstractNumId w:val="2"/>
@@ -19100,46 +19405,49 @@
     <w:abstractNumId w:val="7"/>
   </w:num>
   <w:num w:numId="15" w16cid:durableId="1410081485">
-    <w:abstractNumId w:val="10"/>
+    <w:abstractNumId w:val="11"/>
   </w:num>
   <w:num w:numId="16" w16cid:durableId="1308322119">
-    <w:abstractNumId w:val="22"/>
+    <w:abstractNumId w:val="23"/>
   </w:num>
   <w:num w:numId="17" w16cid:durableId="538010585">
+    <w:abstractNumId w:val="17"/>
+  </w:num>
+  <w:num w:numId="18" w16cid:durableId="1341539904">
     <w:abstractNumId w:val="16"/>
   </w:num>
-  <w:num w:numId="18" w16cid:durableId="1341539904">
-    <w:abstractNumId w:val="15"/>
-  </w:num>
   <w:num w:numId="19" w16cid:durableId="392969106">
-    <w:abstractNumId w:val="27"/>
+    <w:abstractNumId w:val="28"/>
   </w:num>
   <w:num w:numId="20" w16cid:durableId="1698655330">
-    <w:abstractNumId w:val="19"/>
+    <w:abstractNumId w:val="20"/>
   </w:num>
   <w:num w:numId="21" w16cid:durableId="2003577901">
-    <w:abstractNumId w:val="12"/>
+    <w:abstractNumId w:val="13"/>
   </w:num>
   <w:num w:numId="22" w16cid:durableId="58020858">
-    <w:abstractNumId w:val="11"/>
+    <w:abstractNumId w:val="12"/>
   </w:num>
   <w:num w:numId="23" w16cid:durableId="1648624930">
     <w:abstractNumId w:val="6"/>
   </w:num>
   <w:num w:numId="24" w16cid:durableId="1584340997">
-    <w:abstractNumId w:val="21"/>
+    <w:abstractNumId w:val="22"/>
   </w:num>
   <w:num w:numId="25" w16cid:durableId="1824662789">
-    <w:abstractNumId w:val="8"/>
+    <w:abstractNumId w:val="9"/>
   </w:num>
   <w:num w:numId="26" w16cid:durableId="422261502">
-    <w:abstractNumId w:val="17"/>
+    <w:abstractNumId w:val="18"/>
   </w:num>
   <w:num w:numId="27" w16cid:durableId="1423990623">
-    <w:abstractNumId w:val="13"/>
+    <w:abstractNumId w:val="14"/>
   </w:num>
   <w:num w:numId="28" w16cid:durableId="1062022930">
-    <w:abstractNumId w:val="25"/>
+    <w:abstractNumId w:val="26"/>
+  </w:num>
+  <w:num w:numId="29" w16cid:durableId="928538443">
+    <w:abstractNumId w:val="8"/>
   </w:num>
 </w:numbering>
 </file>

</xml_diff>